<commit_message>
Iteration 9 folder and 8 update to plan
</commit_message>
<xml_diff>
--- a/Iteration 8/Justhealth Iteration 8 Plan.docx
+++ b/Iteration 8/Justhealth Iteration 8 Plan.docx
@@ -10,6 +10,7 @@
           <w:docPartUnique/>
         </w:docPartObj>
       </w:sdtPr>
+      <w:sdtEndPr/>
       <w:sdtContent>
         <w:p>
           <w:r>
@@ -204,6 +205,7 @@
                     <w:dataBinding w:prefixMappings="xmlns:ns0='http://purl.org/dc/elements/1.1/' xmlns:ns1='http://schemas.openxmlformats.org/package/2006/metadata/core-properties' " w:xpath="/ns1:coreProperties[1]/ns1:contentStatus[1]" w:storeItemID="{6C3C8BC8-F283-45AE-878A-BAB7291924A1}"/>
                     <w:text/>
                   </w:sdtPr>
+                  <w:sdtEndPr/>
                   <w:sdtContent>
                     <w:r>
                       <w:rPr>
@@ -316,6 +318,7 @@
                   <w:dataBinding w:prefixMappings="xmlns:ns0='http://schemas.openxmlformats.org/package/2006/metadata/core-properties' xmlns:ns1='http://purl.org/dc/elements/1.1/'" w:xpath="/ns0:coreProperties[1]/ns1:title[1]" w:storeItemID="{6C3C8BC8-F283-45AE-878A-BAB7291924A1}"/>
                   <w:text/>
                 </w:sdtPr>
+                <w:sdtEndPr/>
                 <w:sdtContent>
                   <w:p>
                     <w:pPr>
@@ -368,6 +371,7 @@
                   <w:calendar w:val="gregorian"/>
                 </w:date>
               </w:sdtPr>
+              <w:sdtEndPr/>
               <w:sdtContent>
                 <w:tc>
                   <w:tcPr>
@@ -445,6 +449,7 @@
                   <w:dataBinding w:prefixMappings="xmlns:ns0='http://purl.org/dc/elements/1.1/' xmlns:ns1='http://schemas.openxmlformats.org/package/2006/metadata/core-properties' " w:xpath="/ns1:coreProperties[1]/ns0:description[1]" w:storeItemID="{6C3C8BC8-F283-45AE-878A-BAB7291924A1}"/>
                   <w:text w:multiLine="1"/>
                 </w:sdtPr>
+                <w:sdtEndPr/>
                 <w:sdtContent>
                   <w:p>
                     <w:pPr>
@@ -527,8 +532,10 @@
       </w:r>
       <w:proofErr w:type="spellEnd"/>
       <w:r>
-        <w:t xml:space="preserve"> Iteration 6</w:t>
-      </w:r>
+        <w:t xml:space="preserve"> Iteration 8</w:t>
+      </w:r>
+      <w:bookmarkStart w:id="0" w:name="_GoBack"/>
+      <w:bookmarkEnd w:id="0"/>
       <w:r>
         <w:t xml:space="preserve"> Plan</w:t>
       </w:r>
@@ -576,7 +583,6 @@
           <w:ilvl w:val="0"/>
           <w:numId w:val="14"/>
         </w:numPr>
-        <w:cnfStyle w:val="001000100000" w:firstRow="0" w:lastRow="0" w:firstColumn="1" w:lastColumn="0" w:oddVBand="0" w:evenVBand="0" w:oddHBand="1" w:evenHBand="0" w:firstRowFirstColumn="0" w:firstRowLastColumn="0" w:lastRowFirstColumn="0" w:lastRowLastColumn="0"/>
       </w:pPr>
       <w:r>
         <w:t xml:space="preserve">A way to store the past notifications for a user to view </w:t>
@@ -589,7 +595,6 @@
           <w:ilvl w:val="0"/>
           <w:numId w:val="14"/>
         </w:numPr>
-        <w:cnfStyle w:val="001000100000" w:firstRow="0" w:lastRow="0" w:firstColumn="1" w:lastColumn="0" w:oddVBand="0" w:evenVBand="0" w:oddHBand="1" w:evenHBand="0" w:firstRowFirstColumn="0" w:firstRowLastColumn="0" w:lastRowFirstColumn="0" w:lastRowLastColumn="0"/>
       </w:pPr>
       <w:r>
         <w:t xml:space="preserve">Different color notifications based on how important they are  </w:t>
@@ -602,7 +607,6 @@
           <w:ilvl w:val="0"/>
           <w:numId w:val="14"/>
         </w:numPr>
-        <w:cnfStyle w:val="001000100000" w:firstRow="0" w:lastRow="0" w:firstColumn="1" w:lastColumn="0" w:oddVBand="0" w:evenVBand="0" w:oddHBand="1" w:evenHBand="0" w:firstRowFirstColumn="0" w:firstRowLastColumn="0" w:lastRowFirstColumn="0" w:lastRowLastColumn="0"/>
       </w:pPr>
       <w:r>
         <w:t xml:space="preserve">Initial progress on the admin portal </w:t>
@@ -1009,10 +1013,7 @@
     <w:p/>
     <w:p/>
     <w:p/>
-    <w:p>
-      <w:bookmarkStart w:id="0" w:name="_GoBack"/>
-      <w:bookmarkEnd w:id="0"/>
-    </w:p>
+    <w:p/>
     <w:p/>
     <w:p/>
     <w:p/>
@@ -4878,7 +4879,7 @@
 </file>
 
 <file path=customXml/itemProps2.xml><?xml version="1.0" encoding="utf-8"?>
-<ds:datastoreItem xmlns:ds="http://schemas.openxmlformats.org/officeDocument/2006/customXml" ds:itemID="{83D8B850-F0E6-994D-929C-5E042B62E5C4}">
+<ds:datastoreItem xmlns:ds="http://schemas.openxmlformats.org/officeDocument/2006/customXml" ds:itemID="{C1B2B95E-6470-C848-8769-B726ED13CE7A}">
   <ds:schemaRefs>
     <ds:schemaRef ds:uri="http://schemas.openxmlformats.org/officeDocument/2006/bibliography"/>
   </ds:schemaRefs>

</xml_diff>

<commit_message>
Plan Update and Meeting Agenda
</commit_message>
<xml_diff>
--- a/Iteration 8/Justhealth Iteration 8 Plan.docx
+++ b/Iteration 8/Justhealth Iteration 8 Plan.docx
@@ -534,8 +534,6 @@
       <w:r>
         <w:t xml:space="preserve"> Iteration 8</w:t>
       </w:r>
-      <w:bookmarkStart w:id="0" w:name="_GoBack"/>
-      <w:bookmarkEnd w:id="0"/>
       <w:r>
         <w:t xml:space="preserve"> Plan</w:t>
       </w:r>
@@ -1002,29 +1000,344 @@
       <w:pPr>
         <w:pStyle w:val="Heading2"/>
       </w:pPr>
+      <w:r>
+        <w:t xml:space="preserve"> </w:t>
+      </w:r>
+      <w:r>
+        <w:t xml:space="preserve">3.1 </w:t>
+      </w:r>
+      <w:r>
+        <w:t>Web notifications</w:t>
+      </w:r>
+    </w:p>
+    <w:p>
+      <w:r>
+        <w:t>The user will be able to view their new notifications by clicking the icon in the header. If they use the notifications link in the navigation menu, it will take them to a page containing all their notifications. The notifications will be displayed in order (latest at the top)</w:t>
+      </w:r>
     </w:p>
     <w:p/>
+    <w:p>
+      <w:pPr>
+        <w:rPr>
+          <w:rStyle w:val="Heading2Char"/>
+        </w:rPr>
+      </w:pPr>
+      <w:r>
+        <w:rPr>
+          <w:noProof/>
+          <w:lang w:val="en-US"/>
+        </w:rPr>
+        <w:drawing>
+          <wp:anchor distT="0" distB="0" distL="114300" distR="114300" simplePos="0" relativeHeight="251682816" behindDoc="1" locked="0" layoutInCell="1" allowOverlap="1" wp14:anchorId="3FC2211F" wp14:editId="48238B61">
+            <wp:simplePos x="0" y="0"/>
+            <wp:positionH relativeFrom="column">
+              <wp:posOffset>-571500</wp:posOffset>
+            </wp:positionH>
+            <wp:positionV relativeFrom="paragraph">
+              <wp:posOffset>85090</wp:posOffset>
+            </wp:positionV>
+            <wp:extent cx="6924040" cy="3147060"/>
+            <wp:effectExtent l="0" t="0" r="10160" b="2540"/>
+            <wp:wrapTight wrapText="bothSides">
+              <wp:wrapPolygon edited="0">
+                <wp:start x="0" y="0"/>
+                <wp:lineTo x="0" y="21443"/>
+                <wp:lineTo x="21552" y="21443"/>
+                <wp:lineTo x="21552" y="0"/>
+                <wp:lineTo x="0" y="0"/>
+              </wp:wrapPolygon>
+            </wp:wrapTight>
+            <wp:docPr id="12" name="Picture 12" descr="C:\Users\benmcg92\AppData\Local\Microsoft\Windows\INetCache\Content.Word\webnotifications.png"/>
+            <wp:cNvGraphicFramePr>
+              <a:graphicFrameLocks xmlns:a="http://schemas.openxmlformats.org/drawingml/2006/main" noChangeAspect="1"/>
+            </wp:cNvGraphicFramePr>
+            <a:graphic xmlns:a="http://schemas.openxmlformats.org/drawingml/2006/main">
+              <a:graphicData uri="http://schemas.openxmlformats.org/drawingml/2006/picture">
+                <pic:pic xmlns:pic="http://schemas.openxmlformats.org/drawingml/2006/picture">
+                  <pic:nvPicPr>
+                    <pic:cNvPr id="0" name="Picture 30" descr="C:\Users\benmcg92\AppData\Local\Microsoft\Windows\INetCache\Content.Word\webnotifications.png"/>
+                    <pic:cNvPicPr>
+                      <a:picLocks noChangeAspect="1" noChangeArrowheads="1"/>
+                    </pic:cNvPicPr>
+                  </pic:nvPicPr>
+                  <pic:blipFill>
+                    <a:blip r:embed="rId12">
+                      <a:extLst>
+                        <a:ext uri="{28A0092B-C50C-407E-A947-70E740481C1C}">
+                          <a14:useLocalDpi xmlns:a14="http://schemas.microsoft.com/office/drawing/2010/main" val="0"/>
+                        </a:ext>
+                      </a:extLst>
+                    </a:blip>
+                    <a:srcRect/>
+                    <a:stretch>
+                      <a:fillRect/>
+                    </a:stretch>
+                  </pic:blipFill>
+                  <pic:spPr bwMode="auto">
+                    <a:xfrm>
+                      <a:off x="0" y="0"/>
+                      <a:ext cx="6924040" cy="3147060"/>
+                    </a:xfrm>
+                    <a:prstGeom prst="rect">
+                      <a:avLst/>
+                    </a:prstGeom>
+                    <a:noFill/>
+                    <a:ln>
+                      <a:noFill/>
+                    </a:ln>
+                  </pic:spPr>
+                </pic:pic>
+              </a:graphicData>
+            </a:graphic>
+            <wp14:sizeRelH relativeFrom="page">
+              <wp14:pctWidth>0</wp14:pctWidth>
+            </wp14:sizeRelH>
+            <wp14:sizeRelV relativeFrom="page">
+              <wp14:pctHeight>0</wp14:pctHeight>
+            </wp14:sizeRelV>
+          </wp:anchor>
+        </w:drawing>
+      </w:r>
+      <w:r>
+        <w:rPr>
+          <w:rStyle w:val="Heading2Char"/>
+        </w:rPr>
+        <w:br w:type="page"/>
+      </w:r>
+    </w:p>
+    <w:p>
+      <w:pPr>
+        <w:pStyle w:val="Heading3"/>
+      </w:pPr>
+      <w:r>
+        <w:rPr>
+          <w:noProof/>
+          <w:lang w:val="en-US"/>
+        </w:rPr>
+        <w:lastRenderedPageBreak/>
+        <w:drawing>
+          <wp:anchor distT="0" distB="0" distL="114300" distR="114300" simplePos="0" relativeHeight="251680768" behindDoc="1" locked="0" layoutInCell="1" allowOverlap="1" wp14:anchorId="25B0210D" wp14:editId="70F0B900">
+            <wp:simplePos x="0" y="0"/>
+            <wp:positionH relativeFrom="column">
+              <wp:posOffset>-509270</wp:posOffset>
+            </wp:positionH>
+            <wp:positionV relativeFrom="paragraph">
+              <wp:posOffset>351790</wp:posOffset>
+            </wp:positionV>
+            <wp:extent cx="6927215" cy="2955925"/>
+            <wp:effectExtent l="0" t="0" r="6985" b="0"/>
+            <wp:wrapTight wrapText="bothSides">
+              <wp:wrapPolygon edited="0">
+                <wp:start x="0" y="0"/>
+                <wp:lineTo x="0" y="21438"/>
+                <wp:lineTo x="21562" y="21438"/>
+                <wp:lineTo x="21562" y="0"/>
+                <wp:lineTo x="0" y="0"/>
+              </wp:wrapPolygon>
+            </wp:wrapTight>
+            <wp:docPr id="11" name="Picture 11" descr="C:\Users\benmcg92\AppData\Local\Microsoft\Windows\INetCache\Content.Word\webreminders.png"/>
+            <wp:cNvGraphicFramePr>
+              <a:graphicFrameLocks xmlns:a="http://schemas.openxmlformats.org/drawingml/2006/main" noChangeAspect="1"/>
+            </wp:cNvGraphicFramePr>
+            <a:graphic xmlns:a="http://schemas.openxmlformats.org/drawingml/2006/main">
+              <a:graphicData uri="http://schemas.openxmlformats.org/drawingml/2006/picture">
+                <pic:pic xmlns:pic="http://schemas.openxmlformats.org/drawingml/2006/picture">
+                  <pic:nvPicPr>
+                    <pic:cNvPr id="0" name="Picture 31" descr="C:\Users\benmcg92\AppData\Local\Microsoft\Windows\INetCache\Content.Word\webreminders.png"/>
+                    <pic:cNvPicPr>
+                      <a:picLocks noChangeAspect="1" noChangeArrowheads="1"/>
+                    </pic:cNvPicPr>
+                  </pic:nvPicPr>
+                  <pic:blipFill>
+                    <a:blip r:embed="rId13">
+                      <a:extLst>
+                        <a:ext uri="{28A0092B-C50C-407E-A947-70E740481C1C}">
+                          <a14:useLocalDpi xmlns:a14="http://schemas.microsoft.com/office/drawing/2010/main" val="0"/>
+                        </a:ext>
+                      </a:extLst>
+                    </a:blip>
+                    <a:srcRect/>
+                    <a:stretch>
+                      <a:fillRect/>
+                    </a:stretch>
+                  </pic:blipFill>
+                  <pic:spPr bwMode="auto">
+                    <a:xfrm>
+                      <a:off x="0" y="0"/>
+                      <a:ext cx="6927215" cy="2955925"/>
+                    </a:xfrm>
+                    <a:prstGeom prst="rect">
+                      <a:avLst/>
+                    </a:prstGeom>
+                    <a:noFill/>
+                    <a:ln>
+                      <a:noFill/>
+                    </a:ln>
+                  </pic:spPr>
+                </pic:pic>
+              </a:graphicData>
+            </a:graphic>
+            <wp14:sizeRelH relativeFrom="page">
+              <wp14:pctWidth>0</wp14:pctWidth>
+            </wp14:sizeRelH>
+            <wp14:sizeRelV relativeFrom="page">
+              <wp14:pctHeight>0</wp14:pctHeight>
+            </wp14:sizeRelV>
+          </wp:anchor>
+        </w:drawing>
+      </w:r>
+      <w:r>
+        <w:t>Medication and Appointment reminders</w:t>
+      </w:r>
+    </w:p>
+    <w:p>
+      <w:r>
+        <w:t>The user will be shown important notifications and reminders on their dashboard, these will be dismissible, and they can update that they have taken medication from the notification etc.</w:t>
+      </w:r>
+    </w:p>
+    <w:p>
+      <w:pPr>
+        <w:pStyle w:val="Heading2"/>
+      </w:pPr>
+      <w:r>
+        <w:t>3.2</w:t>
+      </w:r>
+      <w:r>
+        <w:t xml:space="preserve"> </w:t>
+      </w:r>
+      <w:r>
+        <w:t>Android</w:t>
+      </w:r>
+      <w:r>
+        <w:t xml:space="preserve"> notifications</w:t>
+      </w:r>
+    </w:p>
     <w:p/>
-    <w:p/>
-    <w:p/>
-    <w:p/>
-    <w:p/>
-    <w:p/>
-    <w:p/>
-    <w:p/>
-    <w:p/>
-    <w:p/>
-    <w:p/>
-    <w:p/>
-    <w:p/>
-    <w:p/>
-    <w:p/>
-    <w:p/>
-    <w:p/>
-    <w:p/>
-    <w:p/>
-    <w:p/>
-    <w:p/>
+    <w:p>
+      <w:pPr>
+        <w:rPr>
+          <w:lang w:val="en-US"/>
+        </w:rPr>
+      </w:pPr>
+      <w:r>
+        <w:rPr>
+          <w:noProof/>
+          <w:lang w:val="en-US"/>
+        </w:rPr>
+        <w:drawing>
+          <wp:anchor distT="0" distB="0" distL="114300" distR="114300" simplePos="0" relativeHeight="251684864" behindDoc="1" locked="0" layoutInCell="1" allowOverlap="1" wp14:anchorId="28F23C17" wp14:editId="6FF8065C">
+            <wp:simplePos x="0" y="0"/>
+            <wp:positionH relativeFrom="column">
+              <wp:posOffset>-680085</wp:posOffset>
+            </wp:positionH>
+            <wp:positionV relativeFrom="paragraph">
+              <wp:posOffset>744220</wp:posOffset>
+            </wp:positionV>
+            <wp:extent cx="7050405" cy="3604260"/>
+            <wp:effectExtent l="0" t="0" r="0" b="0"/>
+            <wp:wrapTight wrapText="bothSides">
+              <wp:wrapPolygon edited="0">
+                <wp:start x="0" y="0"/>
+                <wp:lineTo x="0" y="21463"/>
+                <wp:lineTo x="21536" y="21463"/>
+                <wp:lineTo x="21536" y="0"/>
+                <wp:lineTo x="0" y="0"/>
+              </wp:wrapPolygon>
+            </wp:wrapTight>
+            <wp:docPr id="3" name="Picture 3" descr="C:\Users\benmcg92\AppData\Local\Microsoft\Windows\INetCache\Content.Word\appnotifications.png"/>
+            <wp:cNvGraphicFramePr>
+              <a:graphicFrameLocks xmlns:a="http://schemas.openxmlformats.org/drawingml/2006/main" noChangeAspect="1"/>
+            </wp:cNvGraphicFramePr>
+            <a:graphic xmlns:a="http://schemas.openxmlformats.org/drawingml/2006/main">
+              <a:graphicData uri="http://schemas.openxmlformats.org/drawingml/2006/picture">
+                <pic:pic xmlns:pic="http://schemas.openxmlformats.org/drawingml/2006/picture">
+                  <pic:nvPicPr>
+                    <pic:cNvPr id="0" name="Picture 32" descr="C:\Users\benmcg92\AppData\Local\Microsoft\Windows\INetCache\Content.Word\appnotifications.png"/>
+                    <pic:cNvPicPr>
+                      <a:picLocks noChangeAspect="1" noChangeArrowheads="1"/>
+                    </pic:cNvPicPr>
+                  </pic:nvPicPr>
+                  <pic:blipFill>
+                    <a:blip r:embed="rId14">
+                      <a:extLst>
+                        <a:ext uri="{28A0092B-C50C-407E-A947-70E740481C1C}">
+                          <a14:useLocalDpi xmlns:a14="http://schemas.microsoft.com/office/drawing/2010/main" val="0"/>
+                        </a:ext>
+                      </a:extLst>
+                    </a:blip>
+                    <a:srcRect/>
+                    <a:stretch>
+                      <a:fillRect/>
+                    </a:stretch>
+                  </pic:blipFill>
+                  <pic:spPr bwMode="auto">
+                    <a:xfrm>
+                      <a:off x="0" y="0"/>
+                      <a:ext cx="7050405" cy="3604260"/>
+                    </a:xfrm>
+                    <a:prstGeom prst="rect">
+                      <a:avLst/>
+                    </a:prstGeom>
+                    <a:noFill/>
+                    <a:ln>
+                      <a:noFill/>
+                    </a:ln>
+                  </pic:spPr>
+                </pic:pic>
+              </a:graphicData>
+            </a:graphic>
+            <wp14:sizeRelH relativeFrom="page">
+              <wp14:pctWidth>0</wp14:pctWidth>
+            </wp14:sizeRelH>
+            <wp14:sizeRelV relativeFrom="page">
+              <wp14:pctHeight>0</wp14:pctHeight>
+            </wp14:sizeRelV>
+          </wp:anchor>
+        </w:drawing>
+      </w:r>
+      <w:r>
+        <w:rPr>
+          <w:lang w:val="en-US"/>
+        </w:rPr>
+        <w:t xml:space="preserve">This page is at its initial stages and will need </w:t>
+      </w:r>
+      <w:proofErr w:type="gramStart"/>
+      <w:r>
+        <w:rPr>
+          <w:lang w:val="en-US"/>
+        </w:rPr>
+        <w:t>refining,</w:t>
+      </w:r>
+      <w:proofErr w:type="gramEnd"/>
+      <w:r>
+        <w:rPr>
+          <w:lang w:val="en-US"/>
+        </w:rPr>
+        <w:t xml:space="preserve"> the user experience will need testing properly. All push notifications will use the default android theme of the device, b</w:t>
+      </w:r>
+      <w:r>
+        <w:rPr>
+          <w:lang w:val="en-US"/>
+        </w:rPr>
+        <w:t xml:space="preserve">ut will show the </w:t>
+      </w:r>
+      <w:proofErr w:type="spellStart"/>
+      <w:r>
+        <w:rPr>
+          <w:lang w:val="en-US"/>
+        </w:rPr>
+        <w:t>JustHealth</w:t>
+      </w:r>
+      <w:proofErr w:type="spellEnd"/>
+      <w:r>
+        <w:rPr>
+          <w:lang w:val="en-US"/>
+        </w:rPr>
+        <w:t xml:space="preserve"> log</w:t>
+      </w:r>
+      <w:bookmarkStart w:id="0" w:name="_GoBack"/>
+      <w:bookmarkEnd w:id="0"/>
+    </w:p>
     <w:p>
       <w:pPr>
         <w:pStyle w:val="Heading1"/>
@@ -1228,7 +1541,7 @@
                     </pic:cNvPicPr>
                   </pic:nvPicPr>
                   <pic:blipFill>
-                    <a:blip r:embed="rId12">
+                    <a:blip r:embed="rId15">
                       <a:extLst>
                         <a:ext uri="{28A0092B-C50C-407E-A947-70E740481C1C}">
                           <a14:useLocalDpi xmlns:a14="http://schemas.microsoft.com/office/drawing/2010/main" val="0"/>
@@ -1440,7 +1753,7 @@
                     </pic:cNvPicPr>
                   </pic:nvPicPr>
                   <pic:blipFill rotWithShape="1">
-                    <a:blip r:embed="rId13">
+                    <a:blip r:embed="rId16">
                       <a:extLst>
                         <a:ext uri="{28A0092B-C50C-407E-A947-70E740481C1C}">
                           <a14:useLocalDpi xmlns:a14="http://schemas.microsoft.com/office/drawing/2010/main" val="0"/>
@@ -1663,7 +1976,7 @@
                     </pic:cNvPicPr>
                   </pic:nvPicPr>
                   <pic:blipFill rotWithShape="1">
-                    <a:blip r:embed="rId14">
+                    <a:blip r:embed="rId17">
                       <a:extLst>
                         <a:ext uri="{28A0092B-C50C-407E-A947-70E740481C1C}">
                           <a14:useLocalDpi xmlns:a14="http://schemas.microsoft.com/office/drawing/2010/main" val="0"/>
@@ -1881,7 +2194,7 @@
                     </pic:cNvPicPr>
                   </pic:nvPicPr>
                   <pic:blipFill>
-                    <a:blip r:embed="rId15">
+                    <a:blip r:embed="rId18">
                       <a:extLst>
                         <a:ext uri="{28A0092B-C50C-407E-A947-70E740481C1C}">
                           <a14:useLocalDpi xmlns:a14="http://schemas.microsoft.com/office/drawing/2010/main" val="0"/>
@@ -2099,7 +2412,7 @@
                     </pic:cNvPicPr>
                   </pic:nvPicPr>
                   <pic:blipFill>
-                    <a:blip r:embed="rId16">
+                    <a:blip r:embed="rId19">
                       <a:extLst>
                         <a:ext uri="{28A0092B-C50C-407E-A947-70E740481C1C}">
                           <a14:useLocalDpi xmlns:a14="http://schemas.microsoft.com/office/drawing/2010/main" val="0"/>
@@ -3890,6 +4203,29 @@
       <w:sz w:val="26"/>
       <w:szCs w:val="26"/>
       <w:lang w:val="en-US"/>
+    </w:rPr>
+  </w:style>
+  <w:style w:type="paragraph" w:styleId="Heading3">
+    <w:name w:val="heading 3"/>
+    <w:basedOn w:val="Normal"/>
+    <w:next w:val="Normal"/>
+    <w:link w:val="Heading3Char"/>
+    <w:uiPriority w:val="9"/>
+    <w:semiHidden/>
+    <w:unhideWhenUsed/>
+    <w:qFormat/>
+    <w:rsid w:val="009A7DAD"/>
+    <w:pPr>
+      <w:keepNext/>
+      <w:keepLines/>
+      <w:spacing w:before="200" w:after="0"/>
+      <w:outlineLvl w:val="2"/>
+    </w:pPr>
+    <w:rPr>
+      <w:rFonts w:asciiTheme="majorHAnsi" w:eastAsiaTheme="majorEastAsia" w:hAnsiTheme="majorHAnsi" w:cstheme="majorBidi"/>
+      <w:b/>
+      <w:bCs/>
+      <w:color w:val="4F81BD" w:themeColor="accent1"/>
     </w:rPr>
   </w:style>
   <w:style w:type="character" w:default="1" w:styleId="DefaultParagraphFont">
@@ -4119,6 +4455,20 @@
     <w:uiPriority w:val="99"/>
     <w:rsid w:val="00866E8A"/>
   </w:style>
+  <w:style w:type="character" w:customStyle="1" w:styleId="Heading3Char">
+    <w:name w:val="Heading 3 Char"/>
+    <w:basedOn w:val="DefaultParagraphFont"/>
+    <w:link w:val="Heading3"/>
+    <w:uiPriority w:val="9"/>
+    <w:semiHidden/>
+    <w:rsid w:val="009A7DAD"/>
+    <w:rPr>
+      <w:rFonts w:asciiTheme="majorHAnsi" w:eastAsiaTheme="majorEastAsia" w:hAnsiTheme="majorHAnsi" w:cstheme="majorBidi"/>
+      <w:b/>
+      <w:bCs/>
+      <w:color w:val="4F81BD" w:themeColor="accent1"/>
+    </w:rPr>
+  </w:style>
 </w:styles>
 </file>
 
@@ -4338,6 +4688,29 @@
       <w:sz w:val="26"/>
       <w:szCs w:val="26"/>
       <w:lang w:val="en-US"/>
+    </w:rPr>
+  </w:style>
+  <w:style w:type="paragraph" w:styleId="Heading3">
+    <w:name w:val="heading 3"/>
+    <w:basedOn w:val="Normal"/>
+    <w:next w:val="Normal"/>
+    <w:link w:val="Heading3Char"/>
+    <w:uiPriority w:val="9"/>
+    <w:semiHidden/>
+    <w:unhideWhenUsed/>
+    <w:qFormat/>
+    <w:rsid w:val="009A7DAD"/>
+    <w:pPr>
+      <w:keepNext/>
+      <w:keepLines/>
+      <w:spacing w:before="200" w:after="0"/>
+      <w:outlineLvl w:val="2"/>
+    </w:pPr>
+    <w:rPr>
+      <w:rFonts w:asciiTheme="majorHAnsi" w:eastAsiaTheme="majorEastAsia" w:hAnsiTheme="majorHAnsi" w:cstheme="majorBidi"/>
+      <w:b/>
+      <w:bCs/>
+      <w:color w:val="4F81BD" w:themeColor="accent1"/>
     </w:rPr>
   </w:style>
   <w:style w:type="character" w:default="1" w:styleId="DefaultParagraphFont">
@@ -4566,6 +4939,20 @@
     <w:link w:val="Footer"/>
     <w:uiPriority w:val="99"/>
     <w:rsid w:val="00866E8A"/>
+  </w:style>
+  <w:style w:type="character" w:customStyle="1" w:styleId="Heading3Char">
+    <w:name w:val="Heading 3 Char"/>
+    <w:basedOn w:val="DefaultParagraphFont"/>
+    <w:link w:val="Heading3"/>
+    <w:uiPriority w:val="9"/>
+    <w:semiHidden/>
+    <w:rsid w:val="009A7DAD"/>
+    <w:rPr>
+      <w:rFonts w:asciiTheme="majorHAnsi" w:eastAsiaTheme="majorEastAsia" w:hAnsiTheme="majorHAnsi" w:cstheme="majorBidi"/>
+      <w:b/>
+      <w:bCs/>
+      <w:color w:val="4F81BD" w:themeColor="accent1"/>
+    </w:rPr>
   </w:style>
 </w:styles>
 </file>
@@ -4879,7 +5266,7 @@
 </file>
 
 <file path=customXml/itemProps2.xml><?xml version="1.0" encoding="utf-8"?>
-<ds:datastoreItem xmlns:ds="http://schemas.openxmlformats.org/officeDocument/2006/customXml" ds:itemID="{C1B2B95E-6470-C848-8769-B726ED13CE7A}">
+<ds:datastoreItem xmlns:ds="http://schemas.openxmlformats.org/officeDocument/2006/customXml" ds:itemID="{C402D6B9-46FF-1241-BA38-9D434354DF43}">
   <ds:schemaRefs>
     <ds:schemaRef ds:uri="http://schemas.openxmlformats.org/officeDocument/2006/bibliography"/>
   </ds:schemaRefs>

</xml_diff>